<commit_message>
Documentatie en planning toegevoegd
</commit_message>
<xml_diff>
--- a/docs/Verslagen/Plan van aanpak.docx
+++ b/docs/Verslagen/Plan van aanpak.docx
@@ -94,7 +94,6 @@
         <w:rPr>
           <w:rtl w:val="0"/>
         </w:rPr>
-        <w:t xml:space="preserve">Teamnummer: 13</w:t>
       </w:r>
     </w:p>
     <w:p>
@@ -105,7 +104,11 @@
         <w:rPr>
           <w:rtl w:val="0"/>
         </w:rPr>
-        <w:t xml:space="preserve">Naam + studentnummer:</w:t>
+        <w:t xml:space="preserve">Teamnummer: </w:t>
+        <w:tab/>
+        <w:tab/>
+        <w:tab/>
+        <w:t xml:space="preserve">13</w:t>
       </w:r>
     </w:p>
     <w:p>
@@ -116,7 +119,11 @@
         <w:rPr>
           <w:rtl w:val="0"/>
         </w:rPr>
-        <w:t xml:space="preserve">Documentdatum:</w:t>
+        <w:t xml:space="preserve">Teamnaam:</w:t>
+        <w:tab/>
+        <w:tab/>
+        <w:tab/>
+        <w:t xml:space="preserve">Robijn</w:t>
       </w:r>
     </w:p>
     <w:p>
@@ -127,7 +134,144 @@
         <w:rPr>
           <w:rtl w:val="0"/>
         </w:rPr>
-        <w:t xml:space="preserve">Versienummer: 0.1</w:t>
+      </w:r>
+    </w:p>
+    <w:p>
+      <w:pPr>
+        <w:contextualSpacing w:val="0"/>
+      </w:pPr>
+      <w:r>
+        <w:rPr>
+          <w:rtl w:val="0"/>
+        </w:rPr>
+        <w:t xml:space="preserve">Naam + studentnummer:</w:t>
+      </w:r>
+    </w:p>
+    <w:p>
+      <w:pPr>
+        <w:contextualSpacing w:val="0"/>
+      </w:pPr>
+      <w:r>
+        <w:rPr>
+          <w:rtl w:val="0"/>
+        </w:rPr>
+        <w:tab/>
+        <w:tab/>
+        <w:tab/>
+        <w:tab/>
+        <w:t xml:space="preserve">1615865 Waila Woe</w:t>
+      </w:r>
+    </w:p>
+    <w:p>
+      <w:pPr>
+        <w:contextualSpacing w:val="0"/>
+      </w:pPr>
+      <w:r>
+        <w:rPr>
+          <w:rtl w:val="0"/>
+        </w:rPr>
+        <w:tab/>
+        <w:tab/>
+        <w:tab/>
+        <w:tab/>
+        <w:t xml:space="preserve">1660936 Thijs Hendrickx</w:t>
+      </w:r>
+    </w:p>
+    <w:p>
+      <w:pPr>
+        <w:contextualSpacing w:val="0"/>
+      </w:pPr>
+      <w:r>
+        <w:rPr>
+          <w:rtl w:val="0"/>
+        </w:rPr>
+        <w:tab/>
+        <w:tab/>
+        <w:tab/>
+        <w:tab/>
+        <w:t xml:space="preserve">??</w:t>
+        <w:tab/>
+        <w:t xml:space="preserve">Matthijs van Bremen</w:t>
+      </w:r>
+    </w:p>
+    <w:p>
+      <w:pPr>
+        <w:contextualSpacing w:val="0"/>
+      </w:pPr>
+      <w:r>
+        <w:rPr>
+          <w:rtl w:val="0"/>
+        </w:rPr>
+        <w:tab/>
+        <w:tab/>
+        <w:tab/>
+        <w:tab/>
+        <w:t xml:space="preserve">??</w:t>
+        <w:tab/>
+        <w:t xml:space="preserve">Yorick ??</w:t>
+      </w:r>
+    </w:p>
+    <w:p>
+      <w:pPr>
+        <w:contextualSpacing w:val="0"/>
+      </w:pPr>
+      <w:r>
+        <w:rPr>
+          <w:rtl w:val="0"/>
+        </w:rPr>
+        <w:tab/>
+        <w:tab/>
+        <w:tab/>
+        <w:tab/>
+        <w:t xml:space="preserve">??</w:t>
+        <w:tab/>
+        <w:t xml:space="preserve">Bouke Stam</w:t>
+      </w:r>
+    </w:p>
+    <w:p>
+      <w:pPr>
+        <w:contextualSpacing w:val="0"/>
+      </w:pPr>
+      <w:r>
+        <w:rPr>
+          <w:rtl w:val="0"/>
+        </w:rPr>
+        <w:t xml:space="preserve">Documentdatum:</w:t>
+        <w:tab/>
+        <w:tab/>
+        <w:t xml:space="preserve">11-11-15</w:t>
+      </w:r>
+    </w:p>
+    <w:p>
+      <w:pPr>
+        <w:contextualSpacing w:val="0"/>
+      </w:pPr>
+      <w:r>
+        <w:rPr>
+          <w:rtl w:val="0"/>
+        </w:rPr>
+      </w:r>
+    </w:p>
+    <w:p>
+      <w:pPr>
+        <w:contextualSpacing w:val="0"/>
+      </w:pPr>
+      <w:r>
+        <w:rPr>
+          <w:rtl w:val="0"/>
+        </w:rPr>
+      </w:r>
+    </w:p>
+    <w:p>
+      <w:pPr>
+        <w:contextualSpacing w:val="0"/>
+      </w:pPr>
+      <w:r>
+        <w:rPr>
+          <w:highlight w:val="yellow"/>
+          <w:rtl w:val="0"/>
+        </w:rPr>
+        <w:t xml:space="preserve">Versienummer: 0.1(dit kan eventueel als voettekst?)</w:t>
       </w:r>
     </w:p>
     <w:p>
@@ -152,41 +296,11 @@
       </w:pPr>
       <w:bookmarkStart w:colFirst="0" w:colLast="0" w:name="h.6us3hdrdlldd" w:id="0"/>
       <w:bookmarkEnd w:id="0"/>
-      <w:commentRangeStart w:id="0"/>
-      <w:commentRangeStart w:id="1"/>
-      <w:commentRangeStart w:id="2"/>
-      <w:commentRangeStart w:id="3"/>
-      <w:commentRangeStart w:id="4"/>
-      <w:commentRangeStart w:id="5"/>
       <w:r>
         <w:rPr>
           <w:rtl w:val="0"/>
         </w:rPr>
         <w:t xml:space="preserve">Index</w:t>
-      </w:r>
-      <w:commentRangeEnd w:id="0"/>
-      <w:r>
-        <w:commentReference w:id="0"/>
-      </w:r>
-      <w:commentRangeEnd w:id="1"/>
-      <w:r>
-        <w:commentReference w:id="1"/>
-      </w:r>
-      <w:commentRangeEnd w:id="2"/>
-      <w:r>
-        <w:commentReference w:id="2"/>
-      </w:r>
-      <w:commentRangeEnd w:id="3"/>
-      <w:r>
-        <w:commentReference w:id="3"/>
-      </w:r>
-      <w:commentRangeEnd w:id="4"/>
-      <w:r>
-        <w:commentReference w:id="4"/>
-      </w:r>
-      <w:commentRangeEnd w:id="5"/>
-      <w:r>
-        <w:commentReference w:id="5"/>
       </w:r>
       <w:r>
         <w:rPr>
@@ -485,8 +599,11 @@
       </w:pPr>
       <w:r>
         <w:rPr>
+          <w:b w:val="1"/>
+          <w:highlight w:val="yellow"/>
           <w:rtl w:val="0"/>
         </w:rPr>
+        <w:t xml:space="preserve">(waar dient planvan aanpak voor)?</w:t>
       </w:r>
     </w:p>
     <w:p>
@@ -721,6 +838,23 @@
       </w:r>
     </w:p>
     <w:p>
+      <w:pPr>
+        <w:contextualSpacing w:val="0"/>
+      </w:pPr>
+      <w:r>
+        <w:rPr>
+          <w:rtl w:val="0"/>
+        </w:rPr>
+      </w:r>
+    </w:p>
+    <w:p>
+      <w:r>
+        <w:rPr>
+          <w:b w:val="1"/>
+          <w:rtl w:val="0"/>
+        </w:rPr>
+        <w:t xml:space="preserve">Wasmachine emulator</w:t>
+      </w:r>
       <w:r>
         <w:br w:type="page"/>
       </w:r>
@@ -899,12 +1033,93 @@
       </w:r>
     </w:p>
     <w:p>
+      <w:pPr>
+        <w:contextualSpacing w:val="0"/>
+      </w:pPr>
       <w:r>
         <w:rPr>
           <w:rtl w:val="0"/>
         </w:rPr>
         <w:t xml:space="preserve">Een operating system voor de wasmachine.</w:t>
       </w:r>
+    </w:p>
+    <w:p>
+      <w:pPr>
+        <w:contextualSpacing w:val="0"/>
+      </w:pPr>
+      <w:r>
+        <w:rPr>
+          <w:rtl w:val="0"/>
+        </w:rPr>
+      </w:r>
+    </w:p>
+    <w:p>
+      <w:pPr>
+        <w:contextualSpacing w:val="0"/>
+      </w:pPr>
+      <w:r>
+        <w:rPr>
+          <w:b w:val="1"/>
+          <w:rtl w:val="0"/>
+        </w:rPr>
+        <w:t xml:space="preserve">Requirements architecture</w:t>
+      </w:r>
+    </w:p>
+    <w:p>
+      <w:pPr>
+        <w:contextualSpacing w:val="0"/>
+      </w:pPr>
+      <w:r>
+        <w:rPr>
+          <w:rtl w:val="0"/>
+        </w:rPr>
+        <w:t xml:space="preserve">Use-case</w:t>
+      </w:r>
+    </w:p>
+    <w:p>
+      <w:pPr>
+        <w:contextualSpacing w:val="0"/>
+      </w:pPr>
+      <w:r>
+        <w:rPr>
+          <w:rtl w:val="0"/>
+        </w:rPr>
+      </w:r>
+    </w:p>
+    <w:p>
+      <w:pPr>
+        <w:contextualSpacing w:val="0"/>
+      </w:pPr>
+      <w:r>
+        <w:rPr>
+          <w:b w:val="1"/>
+          <w:rtl w:val="0"/>
+        </w:rPr>
+        <w:t xml:space="preserve">Solution architecture</w:t>
+      </w:r>
+    </w:p>
+    <w:p>
+      <w:pPr>
+        <w:contextualSpacing w:val="0"/>
+      </w:pPr>
+      <w:r>
+        <w:rPr>
+          <w:rtl w:val="0"/>
+        </w:rPr>
+        <w:t xml:space="preserve">Klassendiagram</w:t>
+      </w:r>
+    </w:p>
+    <w:p>
+      <w:pPr>
+        <w:contextualSpacing w:val="0"/>
+      </w:pPr>
+      <w:r>
+        <w:rPr>
+          <w:rtl w:val="0"/>
+        </w:rPr>
+      </w:r>
+    </w:p>
+    <w:p>
       <w:r>
         <w:br w:type="page"/>
       </w:r>
@@ -12319,8 +12534,8 @@
       </w:r>
     </w:p>
     <w:sectPr>
-      <w:footerReference r:id="rId6" w:type="default"/>
-      <w:footerReference r:id="rId7" w:type="first"/>
+      <w:footerReference r:id="rId5" w:type="default"/>
+      <w:footerReference r:id="rId6" w:type="first"/>
       <w:pgSz w:h="15840" w:w="12240"/>
       <w:pgMar w:bottom="1440" w:top="1440" w:left="1800" w:right="1800"/>
       <w:pgNumType w:start="0"/>
@@ -12328,185 +12543,6 @@
     </w:sectPr>
   </w:body>
 </w:document>
-</file>
-
-<file path=word/comments.xml><?xml version="1.0" encoding="utf-8"?>
-<w:comments xmlns:mc="http://schemas.openxmlformats.org/markup-compatibility/2006" xmlns:o="urn:schemas-microsoft-com:office:office" xmlns:r="http://schemas.openxmlformats.org/officeDocument/2006/relationships" xmlns:m="http://schemas.openxmlformats.org/officeDocument/2006/math" xmlns:v="urn:schemas-microsoft-com:vml" xmlns:wp="http://schemas.openxmlformats.org/drawingml/2006/wordprocessingDrawing" xmlns:w10="urn:schemas-microsoft-com:office:word" xmlns:w="http://schemas.openxmlformats.org/wordprocessingml/2006/main" xmlns:wne="http://schemas.microsoft.com/office/word/2006/wordml" xmlns:sl="http://schemas.openxmlformats.org/schemaLibrary/2006/main" xmlns:a="http://schemas.openxmlformats.org/drawingml/2006/main" xmlns:pic="http://schemas.openxmlformats.org/drawingml/2006/picture" xmlns:c="http://schemas.openxmlformats.org/drawingml/2006/chart" xmlns:lc="http://schemas.openxmlformats.org/drawingml/2006/lockedCanvas" xmlns:dgm="http://schemas.openxmlformats.org/drawingml/2006/diagram" xmlns:wps="http://schemas.microsoft.com/office/word/2010/wordprocessingShape" xmlns:wpg="http://schemas.microsoft.com/office/word/2010/wordprocessingGroup">
-  <w:comment w:author="Mathijs van Bremen" w:id="0" w:date="2015-11-14T04:33:06Z">
-    <w:p>
-      <w:pPr>
-        <w:keepNext w:val="0"/>
-        <w:keepLines w:val="0"/>
-        <w:widowControl w:val="0"/>
-        <w:spacing w:after="0" w:before="0" w:line="240" w:lineRule="auto"/>
-        <w:ind w:left="0" w:right="0" w:firstLine="0"/>
-        <w:contextualSpacing w:val="0"/>
-        <w:jc w:val="left"/>
-      </w:pPr>
-      <w:r>
-        <w:rPr>
-          <w:rFonts w:ascii="Arial" w:cs="Arial" w:eastAsia="Arial" w:hAnsi="Arial"/>
-          <w:b w:val="0"/>
-          <w:i w:val="0"/>
-          <w:smallCaps w:val="0"/>
-          <w:strike w:val="0"/>
-          <w:color w:val="000000"/>
-          <w:sz w:val="22"/>
-          <w:szCs w:val="22"/>
-          <w:u w:val="none"/>
-          <w:vertAlign w:val="baseline"/>
-          <w:rtl w:val="0"/>
-        </w:rPr>
-        <w:t xml:space="preserve">Misschien dat dit beter in Word zelf gedaan kan worden</w:t>
-      </w:r>
-    </w:p>
-  </w:comment>
-  <w:comment w:author="Bouke Stam" w:id="1" w:date="2015-11-14T01:31:30Z">
-    <w:p>
-      <w:pPr>
-        <w:keepNext w:val="0"/>
-        <w:keepLines w:val="0"/>
-        <w:widowControl w:val="0"/>
-        <w:spacing w:after="0" w:before="0" w:line="240" w:lineRule="auto"/>
-        <w:ind w:left="0" w:right="0" w:firstLine="0"/>
-        <w:contextualSpacing w:val="0"/>
-        <w:jc w:val="left"/>
-      </w:pPr>
-      <w:r>
-        <w:rPr>
-          <w:rFonts w:ascii="Arial" w:cs="Arial" w:eastAsia="Arial" w:hAnsi="Arial"/>
-          <w:b w:val="0"/>
-          <w:i w:val="0"/>
-          <w:smallCaps w:val="0"/>
-          <w:strike w:val="0"/>
-          <w:color w:val="000000"/>
-          <w:sz w:val="22"/>
-          <w:szCs w:val="22"/>
-          <w:u w:val="none"/>
-          <w:vertAlign w:val="baseline"/>
-          <w:rtl w:val="0"/>
-        </w:rPr>
-        <w:t xml:space="preserve">Waarom?</w:t>
-      </w:r>
-    </w:p>
-  </w:comment>
-  <w:comment w:author="Mathijs van Bremen" w:id="2" w:date="2015-11-14T01:51:16Z">
-    <w:p>
-      <w:pPr>
-        <w:keepNext w:val="0"/>
-        <w:keepLines w:val="0"/>
-        <w:widowControl w:val="0"/>
-        <w:spacing w:after="0" w:before="0" w:line="240" w:lineRule="auto"/>
-        <w:ind w:left="0" w:right="0" w:firstLine="0"/>
-        <w:contextualSpacing w:val="0"/>
-        <w:jc w:val="left"/>
-      </w:pPr>
-      <w:r>
-        <w:rPr>
-          <w:rFonts w:ascii="Arial" w:cs="Arial" w:eastAsia="Arial" w:hAnsi="Arial"/>
-          <w:b w:val="0"/>
-          <w:i w:val="0"/>
-          <w:smallCaps w:val="0"/>
-          <w:strike w:val="0"/>
-          <w:color w:val="000000"/>
-          <w:sz w:val="22"/>
-          <w:szCs w:val="22"/>
-          <w:u w:val="none"/>
-          <w:vertAlign w:val="baseline"/>
-          <w:rtl w:val="0"/>
-        </w:rPr>
-        <w:t xml:space="preserve">Gehele lay-out voor dit bestand kan beter in Word gedaan worden omdat daar meer mogelijkheden zijn om dit te doen, voor nu werkt dit</w:t>
-      </w:r>
-    </w:p>
-  </w:comment>
-  <w:comment w:author="Bouke Stam" w:id="3" w:date="2015-11-14T02:01:37Z">
-    <w:p>
-      <w:pPr>
-        <w:keepNext w:val="0"/>
-        <w:keepLines w:val="0"/>
-        <w:widowControl w:val="0"/>
-        <w:spacing w:after="0" w:before="0" w:line="240" w:lineRule="auto"/>
-        <w:ind w:left="0" w:right="0" w:firstLine="0"/>
-        <w:contextualSpacing w:val="0"/>
-        <w:jc w:val="left"/>
-      </w:pPr>
-      <w:r>
-        <w:rPr>
-          <w:rFonts w:ascii="Arial" w:cs="Arial" w:eastAsia="Arial" w:hAnsi="Arial"/>
-          <w:b w:val="0"/>
-          <w:i w:val="0"/>
-          <w:smallCaps w:val="0"/>
-          <w:strike w:val="0"/>
-          <w:color w:val="000000"/>
-          <w:sz w:val="22"/>
-          <w:szCs w:val="22"/>
-          <w:u w:val="none"/>
-          <w:vertAlign w:val="baseline"/>
-          <w:rtl w:val="0"/>
-        </w:rPr>
-        <w:t xml:space="preserve">Welke mogelijkheden?</w:t>
-      </w:r>
-    </w:p>
-  </w:comment>
-  <w:comment w:author="Mathijs van Bremen" w:id="4" w:date="2015-11-14T02:10:03Z">
-    <w:p>
-      <w:pPr>
-        <w:keepNext w:val="0"/>
-        <w:keepLines w:val="0"/>
-        <w:widowControl w:val="0"/>
-        <w:spacing w:after="0" w:before="0" w:line="240" w:lineRule="auto"/>
-        <w:ind w:left="0" w:right="0" w:firstLine="0"/>
-        <w:contextualSpacing w:val="0"/>
-        <w:jc w:val="left"/>
-      </w:pPr>
-      <w:r>
-        <w:rPr>
-          <w:rFonts w:ascii="Arial" w:cs="Arial" w:eastAsia="Arial" w:hAnsi="Arial"/>
-          <w:b w:val="0"/>
-          <w:i w:val="0"/>
-          <w:smallCaps w:val="0"/>
-          <w:strike w:val="0"/>
-          <w:color w:val="000000"/>
-          <w:sz w:val="22"/>
-          <w:szCs w:val="22"/>
-          <w:u w:val="none"/>
-          <w:vertAlign w:val="baseline"/>
-          <w:rtl w:val="0"/>
-        </w:rPr>
-        <w:t xml:space="preserve">Die mogelijkheden zullen hier vast ook wel in zitten, voor Word is het alleen makkelijker omdat ik daar aan gewend ben</w:t>
-      </w:r>
-    </w:p>
-  </w:comment>
-  <w:comment w:author="Bouke Stam" w:id="5" w:date="2015-11-14T04:33:06Z">
-    <w:p>
-      <w:pPr>
-        <w:keepNext w:val="0"/>
-        <w:keepLines w:val="0"/>
-        <w:widowControl w:val="0"/>
-        <w:spacing w:after="0" w:before="0" w:line="240" w:lineRule="auto"/>
-        <w:ind w:left="0" w:right="0" w:firstLine="0"/>
-        <w:contextualSpacing w:val="0"/>
-        <w:jc w:val="left"/>
-      </w:pPr>
-      <w:r>
-        <w:rPr>
-          <w:rFonts w:ascii="Arial" w:cs="Arial" w:eastAsia="Arial" w:hAnsi="Arial"/>
-          <w:b w:val="0"/>
-          <w:i w:val="0"/>
-          <w:smallCaps w:val="0"/>
-          <w:strike w:val="0"/>
-          <w:color w:val="000000"/>
-          <w:sz w:val="22"/>
-          <w:szCs w:val="22"/>
-          <w:u w:val="none"/>
-          <w:vertAlign w:val="baseline"/>
-          <w:rtl w:val="0"/>
-        </w:rPr>
-        <w:t xml:space="preserve">De voordelen van tegelijk werken aan 1 document zijn alleen veel groter dan dat iemand er niet aan gewend is</w:t>
-      </w:r>
-    </w:p>
-  </w:comment>
-</w:comments>
 </file>
 
 <file path=word/footer1.xml><?xml version="1.0" encoding="utf-8"?>

</xml_diff>